<commit_message>
Paper fixes and fully run notebook
</commit_message>
<xml_diff>
--- a/Movie Analytics.docx
+++ b/Movie Analytics.docx
@@ -37,42 +37,33 @@
           <w:sz w:val="24"/>
           <w:szCs w:val="24"/>
         </w:rPr>
-        <w:t xml:space="preserve">Daniel Chang, Luis </w:t>
-      </w:r>
-      <w:proofErr w:type="spellStart"/>
-      <w:r>
-        <w:rPr>
-          <w:rFonts w:ascii="Times New Roman" w:hAnsi="Times New Roman" w:cs="Times New Roman"/>
-          <w:sz w:val="24"/>
-          <w:szCs w:val="24"/>
-        </w:rPr>
-        <w:t>Jovel</w:t>
-      </w:r>
-      <w:proofErr w:type="spellEnd"/>
-    </w:p>
-    <w:p>
-      <w:pPr>
-        <w:spacing w:line="480" w:lineRule="auto"/>
-        <w:rPr>
-          <w:rFonts w:ascii="Times New Roman" w:hAnsi="Times New Roman" w:cs="Times New Roman"/>
-          <w:sz w:val="24"/>
-          <w:szCs w:val="24"/>
-        </w:rPr>
-      </w:pPr>
-    </w:p>
-    <w:p>
-      <w:pPr>
-        <w:spacing w:line="480" w:lineRule="auto"/>
-        <w:rPr>
-          <w:rFonts w:ascii="Times New Roman" w:hAnsi="Times New Roman" w:cs="Times New Roman"/>
-          <w:sz w:val="24"/>
-          <w:szCs w:val="24"/>
-        </w:rPr>
-      </w:pPr>
-    </w:p>
-    <w:p>
-      <w:pPr>
-        <w:spacing w:line="480" w:lineRule="auto"/>
+        <w:t>Daniel Chang, Luis Jovel</w:t>
+      </w:r>
+    </w:p>
+    <w:p>
+      <w:pPr>
+        <w:spacing w:line="480" w:lineRule="auto"/>
+        <w:rPr>
+          <w:rFonts w:ascii="Times New Roman" w:hAnsi="Times New Roman" w:cs="Times New Roman"/>
+          <w:sz w:val="24"/>
+          <w:szCs w:val="24"/>
+        </w:rPr>
+      </w:pPr>
+    </w:p>
+    <w:p>
+      <w:pPr>
+        <w:spacing w:line="480" w:lineRule="auto"/>
+        <w:rPr>
+          <w:rFonts w:ascii="Times New Roman" w:hAnsi="Times New Roman" w:cs="Times New Roman"/>
+          <w:sz w:val="24"/>
+          <w:szCs w:val="24"/>
+        </w:rPr>
+      </w:pPr>
+    </w:p>
+    <w:p>
+      <w:pPr>
+        <w:spacing w:line="480" w:lineRule="auto"/>
+        <w:ind w:firstLine="720"/>
         <w:rPr>
           <w:rFonts w:ascii="Times New Roman" w:hAnsi="Times New Roman" w:cs="Times New Roman"/>
           <w:sz w:val="24"/>
@@ -133,6 +124,14 @@
           <w:sz w:val="24"/>
           <w:szCs w:val="24"/>
         </w:rPr>
+        <w:t xml:space="preserve">Can we ultimately predict the average rating based on these predictors? </w:t>
+      </w:r>
+      <w:r>
+        <w:rPr>
+          <w:rFonts w:ascii="Times New Roman" w:hAnsi="Times New Roman" w:cs="Times New Roman"/>
+          <w:sz w:val="24"/>
+          <w:szCs w:val="24"/>
+        </w:rPr>
         <w:t>Studios could use the results to</w:t>
       </w:r>
       <w:r>
@@ -165,14 +164,27 @@
         <w:spacing w:line="480" w:lineRule="auto"/>
         <w:rPr>
           <w:rFonts w:ascii="Times New Roman" w:hAnsi="Times New Roman" w:cs="Times New Roman"/>
-          <w:sz w:val="24"/>
-          <w:szCs w:val="24"/>
-        </w:rPr>
-      </w:pPr>
-    </w:p>
-    <w:p>
-      <w:pPr>
-        <w:spacing w:line="480" w:lineRule="auto"/>
+          <w:b/>
+          <w:bCs/>
+          <w:sz w:val="24"/>
+          <w:szCs w:val="24"/>
+        </w:rPr>
+      </w:pPr>
+      <w:r>
+        <w:rPr>
+          <w:rFonts w:ascii="Times New Roman" w:hAnsi="Times New Roman" w:cs="Times New Roman"/>
+          <w:b/>
+          <w:bCs/>
+          <w:sz w:val="24"/>
+          <w:szCs w:val="24"/>
+        </w:rPr>
+        <w:t>Data Source:</w:t>
+      </w:r>
+    </w:p>
+    <w:p>
+      <w:pPr>
+        <w:spacing w:line="480" w:lineRule="auto"/>
+        <w:ind w:firstLine="720"/>
         <w:rPr>
           <w:rFonts w:ascii="Times New Roman" w:hAnsi="Times New Roman" w:cs="Times New Roman"/>
           <w:sz w:val="24"/>
@@ -225,22 +237,119 @@
           <w:sz w:val="24"/>
           <w:szCs w:val="24"/>
         </w:rPr>
-        <w:t xml:space="preserve"> We filtered the data to movies released in the USA, and ignored movies that didn’t have a country specified.</w:t>
-      </w:r>
-    </w:p>
-    <w:p>
-      <w:pPr>
-        <w:spacing w:line="480" w:lineRule="auto"/>
-        <w:rPr>
-          <w:rFonts w:ascii="Times New Roman" w:hAnsi="Times New Roman" w:cs="Times New Roman"/>
-          <w:sz w:val="24"/>
-          <w:szCs w:val="24"/>
-        </w:rPr>
-      </w:pPr>
-    </w:p>
-    <w:p>
-      <w:pPr>
-        <w:spacing w:line="480" w:lineRule="auto"/>
+        <w:t xml:space="preserve">It had 85,855 observation and 22 variables. </w:t>
+      </w:r>
+      <w:r>
+        <w:rPr>
+          <w:rFonts w:ascii="Times New Roman" w:hAnsi="Times New Roman" w:cs="Times New Roman"/>
+          <w:sz w:val="24"/>
+          <w:szCs w:val="24"/>
+        </w:rPr>
+        <w:t>We filtered the data to movies released in the USA, and ignored movies that didn’t have a country specified.</w:t>
+      </w:r>
+      <w:r>
+        <w:rPr>
+          <w:rFonts w:ascii="Times New Roman" w:hAnsi="Times New Roman" w:cs="Times New Roman"/>
+          <w:sz w:val="24"/>
+          <w:szCs w:val="24"/>
+        </w:rPr>
+        <w:t xml:space="preserve"> This gave a dataset with 28,511 rows.</w:t>
+      </w:r>
+      <w:r>
+        <w:rPr>
+          <w:rFonts w:ascii="Times New Roman" w:hAnsi="Times New Roman" w:cs="Times New Roman"/>
+          <w:sz w:val="24"/>
+          <w:szCs w:val="24"/>
+        </w:rPr>
+        <w:t xml:space="preserve"> </w:t>
+      </w:r>
+    </w:p>
+    <w:p>
+      <w:pPr>
+        <w:spacing w:line="480" w:lineRule="auto"/>
+        <w:rPr>
+          <w:rFonts w:ascii="Times New Roman" w:hAnsi="Times New Roman" w:cs="Times New Roman"/>
+          <w:b/>
+          <w:bCs/>
+          <w:sz w:val="24"/>
+          <w:szCs w:val="24"/>
+        </w:rPr>
+      </w:pPr>
+      <w:r>
+        <w:rPr>
+          <w:rFonts w:ascii="Times New Roman" w:hAnsi="Times New Roman" w:cs="Times New Roman"/>
+          <w:b/>
+          <w:bCs/>
+          <w:sz w:val="24"/>
+          <w:szCs w:val="24"/>
+        </w:rPr>
+        <w:t>Data Preparation:</w:t>
+      </w:r>
+    </w:p>
+    <w:p>
+      <w:pPr>
+        <w:spacing w:line="480" w:lineRule="auto"/>
+        <w:rPr>
+          <w:rFonts w:ascii="Times New Roman" w:hAnsi="Times New Roman" w:cs="Times New Roman"/>
+          <w:sz w:val="24"/>
+          <w:szCs w:val="24"/>
+        </w:rPr>
+      </w:pPr>
+      <w:r>
+        <w:rPr>
+          <w:rFonts w:ascii="Times New Roman" w:hAnsi="Times New Roman" w:cs="Times New Roman"/>
+          <w:b/>
+          <w:bCs/>
+          <w:sz w:val="24"/>
+          <w:szCs w:val="24"/>
+        </w:rPr>
+        <w:tab/>
+      </w:r>
+      <w:r>
+        <w:rPr>
+          <w:rFonts w:ascii="Times New Roman" w:hAnsi="Times New Roman" w:cs="Times New Roman"/>
+          <w:sz w:val="24"/>
+          <w:szCs w:val="24"/>
+        </w:rPr>
+        <w:t xml:space="preserve">The data was fairly clean, but we had to make some minor adjustments to budget. We also had to worry to about some movies that had multiple genres, directors and country. So, we had to split them to make sure everyone was included. </w:t>
+      </w:r>
+    </w:p>
+    <w:p>
+      <w:pPr>
+        <w:spacing w:line="480" w:lineRule="auto"/>
+        <w:rPr>
+          <w:rFonts w:ascii="Times New Roman" w:hAnsi="Times New Roman" w:cs="Times New Roman"/>
+          <w:b/>
+          <w:bCs/>
+          <w:sz w:val="24"/>
+          <w:szCs w:val="24"/>
+        </w:rPr>
+      </w:pPr>
+      <w:r>
+        <w:rPr>
+          <w:rFonts w:ascii="Times New Roman" w:hAnsi="Times New Roman" w:cs="Times New Roman"/>
+          <w:b/>
+          <w:bCs/>
+          <w:sz w:val="24"/>
+          <w:szCs w:val="24"/>
+        </w:rPr>
+        <w:t>Exploratory Data Analysis</w:t>
+      </w:r>
+      <w:r>
+        <w:rPr>
+          <w:rFonts w:ascii="Times New Roman" w:hAnsi="Times New Roman" w:cs="Times New Roman"/>
+          <w:b/>
+          <w:bCs/>
+          <w:sz w:val="24"/>
+          <w:szCs w:val="24"/>
+        </w:rPr>
+        <w:t>:</w:t>
+      </w:r>
+    </w:p>
+    <w:p>
+      <w:pPr>
+        <w:spacing w:line="480" w:lineRule="auto"/>
+        <w:ind w:firstLine="720"/>
         <w:rPr>
           <w:rFonts w:ascii="Times New Roman" w:hAnsi="Times New Roman" w:cs="Times New Roman"/>
           <w:sz w:val="24"/>
@@ -357,14 +466,15 @@
       <w:r>
         <w:rPr>
           <w:rFonts w:ascii="Times New Roman" w:hAnsi="Times New Roman" w:cs="Times New Roman"/>
+          <w:noProof/>
           <w:sz w:val="24"/>
           <w:szCs w:val="24"/>
         </w:rPr>
         <w:lastRenderedPageBreak/>
         <w:drawing>
-          <wp:inline distT="0" distB="0" distL="0" distR="0" wp14:anchorId="47F381E5" wp14:editId="63CB02C9">
-            <wp:extent cx="3715268" cy="3096057"/>
-            <wp:effectExtent l="0" t="0" r="0" b="9525"/>
+          <wp:inline distT="0" distB="0" distL="0" distR="0" wp14:anchorId="47F381E5" wp14:editId="32876AAB">
+            <wp:extent cx="4343400" cy="3619500"/>
+            <wp:effectExtent l="0" t="0" r="0" b="0"/>
             <wp:docPr id="1" name="Picture 1"/>
             <wp:cNvGraphicFramePr>
               <a:graphicFrameLocks xmlns:a="http://schemas.openxmlformats.org/drawingml/2006/main" noChangeAspect="1"/>
@@ -385,7 +495,7 @@
                   <pic:spPr>
                     <a:xfrm>
                       <a:off x="0" y="0"/>
-                      <a:ext cx="3715268" cy="3096057"/>
+                      <a:ext cx="4344894" cy="3620745"/>
                     </a:xfrm>
                     <a:prstGeom prst="rect">
                       <a:avLst/>
@@ -477,90 +587,6 @@
         <w:spacing w:line="480" w:lineRule="auto"/>
         <w:rPr>
           <w:rFonts w:ascii="Times New Roman" w:hAnsi="Times New Roman" w:cs="Times New Roman"/>
-          <w:b/>
-          <w:bCs/>
-          <w:sz w:val="24"/>
-          <w:szCs w:val="24"/>
-        </w:rPr>
-      </w:pPr>
-    </w:p>
-    <w:p>
-      <w:pPr>
-        <w:spacing w:line="480" w:lineRule="auto"/>
-        <w:rPr>
-          <w:rFonts w:ascii="Times New Roman" w:hAnsi="Times New Roman" w:cs="Times New Roman"/>
-          <w:sz w:val="24"/>
-          <w:szCs w:val="24"/>
-        </w:rPr>
-      </w:pPr>
-      <w:r>
-        <w:rPr>
-          <w:rFonts w:ascii="Times New Roman" w:hAnsi="Times New Roman" w:cs="Times New Roman"/>
-          <w:sz w:val="24"/>
-          <w:szCs w:val="24"/>
-        </w:rPr>
-        <w:t>We could delve more deeply into how genre can affect ratings, but there are more extensive studies into how genre affect ratings and gross revenue, but didn’t include how directors or budget can affect the ratings.</w:t>
-      </w:r>
-      <w:r>
-        <w:rPr>
-          <w:rFonts w:ascii="Times New Roman" w:hAnsi="Times New Roman" w:cs="Times New Roman"/>
-          <w:sz w:val="24"/>
-          <w:szCs w:val="24"/>
-        </w:rPr>
-        <w:t xml:space="preserve">  The other studies focused on business aspects such as </w:t>
-      </w:r>
-      <w:r>
-        <w:rPr>
-          <w:rFonts w:ascii="Times New Roman" w:hAnsi="Times New Roman" w:cs="Times New Roman"/>
-          <w:sz w:val="24"/>
-          <w:szCs w:val="24"/>
-        </w:rPr>
-        <w:t>gross revenue</w:t>
-      </w:r>
-      <w:r>
-        <w:rPr>
-          <w:rFonts w:ascii="Times New Roman" w:hAnsi="Times New Roman" w:cs="Times New Roman"/>
-          <w:sz w:val="24"/>
-          <w:szCs w:val="24"/>
-        </w:rPr>
-        <w:t xml:space="preserve">.  </w:t>
-      </w:r>
-      <w:r>
-        <w:rPr>
-          <w:rFonts w:ascii="Times New Roman" w:hAnsi="Times New Roman" w:cs="Times New Roman"/>
-          <w:b/>
-          <w:bCs/>
-          <w:sz w:val="24"/>
-          <w:szCs w:val="24"/>
-        </w:rPr>
-        <w:t xml:space="preserve"> &lt;COME BACK TO THIS&gt;</w:t>
-      </w:r>
-    </w:p>
-    <w:p>
-      <w:pPr>
-        <w:spacing w:line="480" w:lineRule="auto"/>
-        <w:rPr>
-          <w:rFonts w:ascii="Times New Roman" w:hAnsi="Times New Roman" w:cs="Times New Roman"/>
-          <w:sz w:val="24"/>
-          <w:szCs w:val="24"/>
-        </w:rPr>
-      </w:pPr>
-    </w:p>
-    <w:p>
-      <w:pPr>
-        <w:spacing w:line="480" w:lineRule="auto"/>
-        <w:rPr>
-          <w:rFonts w:ascii="Times New Roman" w:hAnsi="Times New Roman" w:cs="Times New Roman"/>
-          <w:sz w:val="24"/>
-          <w:szCs w:val="24"/>
-        </w:rPr>
-      </w:pPr>
-    </w:p>
-    <w:p>
-      <w:pPr>
-        <w:spacing w:line="480" w:lineRule="auto"/>
-        <w:rPr>
-          <w:rFonts w:ascii="Times New Roman" w:hAnsi="Times New Roman" w:cs="Times New Roman"/>
           <w:sz w:val="24"/>
           <w:szCs w:val="24"/>
         </w:rPr>
@@ -661,70 +687,79 @@
           <w:sz w:val="24"/>
           <w:szCs w:val="24"/>
         </w:rPr>
-        <w:t xml:space="preserve"> and sorted them in descending order.  Taking a look at the data </w:t>
-      </w:r>
-      <w:r>
-        <w:rPr>
-          <w:rFonts w:ascii="Times New Roman" w:hAnsi="Times New Roman" w:cs="Times New Roman"/>
+        <w:t xml:space="preserve"> and sorted them in descending order. </w:t>
+      </w:r>
+      <w:r>
+        <w:rPr>
+          <w:rFonts w:ascii="Times New Roman" w:hAnsi="Times New Roman" w:cs="Times New Roman"/>
+          <w:sz w:val="24"/>
+          <w:szCs w:val="24"/>
+        </w:rPr>
+        <w:t xml:space="preserve">We removed them because they only created noise in our dataset and we want to be as unbiased as possible. </w:t>
+      </w:r>
+      <w:r>
+        <w:rPr>
+          <w:rFonts w:ascii="Times New Roman" w:hAnsi="Times New Roman" w:cs="Times New Roman"/>
+          <w:sz w:val="24"/>
+          <w:szCs w:val="24"/>
+        </w:rPr>
+        <w:t xml:space="preserve"> Taking a look at the data frame, we narrowed the directors to a </w:t>
+      </w:r>
+      <w:r>
+        <w:rPr>
+          <w:rFonts w:ascii="Times New Roman" w:hAnsi="Times New Roman" w:cs="Times New Roman"/>
+          <w:sz w:val="24"/>
+          <w:szCs w:val="24"/>
+        </w:rPr>
+        <w:t>measly</w:t>
+      </w:r>
+      <w:r>
+        <w:rPr>
+          <w:rFonts w:ascii="Times New Roman" w:hAnsi="Times New Roman" w:cs="Times New Roman"/>
+          <w:sz w:val="24"/>
+          <w:szCs w:val="24"/>
+        </w:rPr>
+        <w:t xml:space="preserve"> 1516</w:t>
+      </w:r>
+      <w:r>
+        <w:rPr>
+          <w:rFonts w:ascii="Times New Roman" w:hAnsi="Times New Roman" w:cs="Times New Roman"/>
+          <w:sz w:val="24"/>
+          <w:szCs w:val="24"/>
+        </w:rPr>
+        <w:t xml:space="preserve"> directors</w:t>
+      </w:r>
+      <w:r>
+        <w:rPr>
+          <w:rFonts w:ascii="Times New Roman" w:hAnsi="Times New Roman" w:cs="Times New Roman"/>
+          <w:sz w:val="24"/>
+          <w:szCs w:val="24"/>
+        </w:rPr>
+        <w:t>.  Trying to plot all of them resulted into a pretty good-looking mess.</w:t>
+      </w:r>
+    </w:p>
+    <w:p>
+      <w:pPr>
+        <w:spacing w:line="480" w:lineRule="auto"/>
+        <w:jc w:val="center"/>
+        <w:rPr>
+          <w:rFonts w:ascii="Times New Roman" w:hAnsi="Times New Roman" w:cs="Times New Roman"/>
+          <w:sz w:val="24"/>
+          <w:szCs w:val="24"/>
+        </w:rPr>
+      </w:pPr>
+      <w:r>
+        <w:rPr>
+          <w:rFonts w:ascii="Times New Roman" w:hAnsi="Times New Roman" w:cs="Times New Roman"/>
+          <w:noProof/>
           <w:sz w:val="24"/>
           <w:szCs w:val="24"/>
         </w:rPr>
         <w:lastRenderedPageBreak/>
-        <w:t xml:space="preserve">frame, we narrowed the directors to a </w:t>
-      </w:r>
-      <w:r>
-        <w:rPr>
-          <w:rFonts w:ascii="Times New Roman" w:hAnsi="Times New Roman" w:cs="Times New Roman"/>
-          <w:sz w:val="24"/>
-          <w:szCs w:val="24"/>
-        </w:rPr>
-        <w:t>measly</w:t>
-      </w:r>
-      <w:r>
-        <w:rPr>
-          <w:rFonts w:ascii="Times New Roman" w:hAnsi="Times New Roman" w:cs="Times New Roman"/>
-          <w:sz w:val="24"/>
-          <w:szCs w:val="24"/>
-        </w:rPr>
-        <w:t xml:space="preserve"> 1516</w:t>
-      </w:r>
-      <w:r>
-        <w:rPr>
-          <w:rFonts w:ascii="Times New Roman" w:hAnsi="Times New Roman" w:cs="Times New Roman"/>
-          <w:sz w:val="24"/>
-          <w:szCs w:val="24"/>
-        </w:rPr>
-        <w:t xml:space="preserve"> directors</w:t>
-      </w:r>
-      <w:r>
-        <w:rPr>
-          <w:rFonts w:ascii="Times New Roman" w:hAnsi="Times New Roman" w:cs="Times New Roman"/>
-          <w:sz w:val="24"/>
-          <w:szCs w:val="24"/>
-        </w:rPr>
-        <w:t>.  Trying to plot all of them resulted into a pretty good-looking mess.</w:t>
-      </w:r>
-    </w:p>
-    <w:p>
-      <w:pPr>
-        <w:spacing w:line="480" w:lineRule="auto"/>
-        <w:jc w:val="center"/>
-        <w:rPr>
-          <w:rFonts w:ascii="Times New Roman" w:hAnsi="Times New Roman" w:cs="Times New Roman"/>
-          <w:sz w:val="24"/>
-          <w:szCs w:val="24"/>
-        </w:rPr>
-      </w:pPr>
-      <w:r>
-        <w:rPr>
-          <w:rFonts w:ascii="Times New Roman" w:hAnsi="Times New Roman" w:cs="Times New Roman"/>
-          <w:sz w:val="24"/>
-          <w:szCs w:val="24"/>
-        </w:rPr>
         <w:drawing>
-          <wp:inline distT="0" distB="0" distL="0" distR="0" wp14:anchorId="253822B7" wp14:editId="75988365">
-            <wp:extent cx="3658111" cy="3801005"/>
-            <wp:effectExtent l="0" t="0" r="0" b="0"/>
+          <wp:inline distT="0" distB="0" distL="0" distR="0" wp14:anchorId="253822B7" wp14:editId="2FA86984">
+            <wp:extent cx="4070112" cy="4229100"/>
+            <wp:effectExtent l="0" t="0" r="6985" b="0"/>
             <wp:docPr id="8" name="Picture 8"/>
             <wp:cNvGraphicFramePr>
               <a:graphicFrameLocks xmlns:a="http://schemas.openxmlformats.org/drawingml/2006/main" noChangeAspect="1"/>
@@ -745,7 +780,7 @@
                   <pic:spPr>
                     <a:xfrm>
                       <a:off x="0" y="0"/>
-                      <a:ext cx="3658111" cy="3801005"/>
+                      <a:ext cx="4080516" cy="4239910"/>
                     </a:xfrm>
                     <a:prstGeom prst="rect">
                       <a:avLst/>
@@ -783,6 +818,57 @@
         </w:rPr>
         <w:t>took a look at the top 5 directors, and plotted their average movie ratings over their career.</w:t>
       </w:r>
+      <w:r>
+        <w:rPr>
+          <w:rFonts w:ascii="Times New Roman" w:hAnsi="Times New Roman" w:cs="Times New Roman"/>
+          <w:sz w:val="24"/>
+          <w:szCs w:val="24"/>
+        </w:rPr>
+        <w:t xml:space="preserve"> It does give a </w:t>
+      </w:r>
+      <w:r>
+        <w:rPr>
+          <w:rFonts w:ascii="Times New Roman" w:hAnsi="Times New Roman" w:cs="Times New Roman"/>
+          <w:sz w:val="24"/>
+          <w:szCs w:val="24"/>
+        </w:rPr>
+        <w:t>nice-looking</w:t>
+      </w:r>
+      <w:r>
+        <w:rPr>
+          <w:rFonts w:ascii="Times New Roman" w:hAnsi="Times New Roman" w:cs="Times New Roman"/>
+          <w:sz w:val="24"/>
+          <w:szCs w:val="24"/>
+        </w:rPr>
+        <w:t xml:space="preserve"> picture though!</w:t>
+      </w:r>
+    </w:p>
+    <w:p>
+      <w:pPr>
+        <w:spacing w:line="480" w:lineRule="auto"/>
+        <w:rPr>
+          <w:rFonts w:ascii="Times New Roman" w:hAnsi="Times New Roman" w:cs="Times New Roman"/>
+          <w:sz w:val="24"/>
+          <w:szCs w:val="24"/>
+        </w:rPr>
+      </w:pPr>
+      <w:r>
+        <w:rPr>
+          <w:rFonts w:ascii="Times New Roman" w:hAnsi="Times New Roman" w:cs="Times New Roman"/>
+          <w:sz w:val="24"/>
+          <w:szCs w:val="24"/>
+        </w:rPr>
+        <w:tab/>
+        <w:t>Back to a serious note, even though the above plot was awful</w:t>
+      </w:r>
+      <w:r>
+        <w:rPr>
+          <w:rFonts w:ascii="Times New Roman" w:hAnsi="Times New Roman" w:cs="Times New Roman"/>
+          <w:sz w:val="24"/>
+          <w:szCs w:val="24"/>
+        </w:rPr>
+        <w:t>. It did lead to some additional questions we wanted to dive into more. We started to see a trend with directors that could imply they had a big impact on what how the movie would fair in terms of average rating.</w:t>
+      </w:r>
     </w:p>
     <w:p>
       <w:pPr>
@@ -797,14 +883,15 @@
       <w:r>
         <w:rPr>
           <w:rFonts w:ascii="Times New Roman" w:hAnsi="Times New Roman" w:cs="Times New Roman"/>
+          <w:noProof/>
           <w:sz w:val="24"/>
           <w:szCs w:val="24"/>
         </w:rPr>
         <w:lastRenderedPageBreak/>
         <w:drawing>
-          <wp:inline distT="0" distB="0" distL="0" distR="0" wp14:anchorId="7C2B8193" wp14:editId="2C16CC54">
-            <wp:extent cx="5144218" cy="2648320"/>
-            <wp:effectExtent l="0" t="0" r="0" b="0"/>
+          <wp:inline distT="0" distB="0" distL="0" distR="0" wp14:anchorId="7C2B8193" wp14:editId="642BCC16">
+            <wp:extent cx="5920574" cy="3048000"/>
+            <wp:effectExtent l="0" t="0" r="4445" b="0"/>
             <wp:docPr id="4" name="Picture 4"/>
             <wp:cNvGraphicFramePr>
               <a:graphicFrameLocks xmlns:a="http://schemas.openxmlformats.org/drawingml/2006/main" noChangeAspect="1"/>
@@ -825,7 +912,7 @@
                   <pic:spPr>
                     <a:xfrm>
                       <a:off x="0" y="0"/>
-                      <a:ext cx="5144218" cy="2648320"/>
+                      <a:ext cx="5934557" cy="3055199"/>
                     </a:xfrm>
                     <a:prstGeom prst="rect">
                       <a:avLst/>
@@ -1025,13 +1112,14 @@
       <w:r>
         <w:rPr>
           <w:rFonts w:ascii="Times New Roman" w:hAnsi="Times New Roman" w:cs="Times New Roman"/>
+          <w:noProof/>
           <w:sz w:val="24"/>
           <w:szCs w:val="24"/>
         </w:rPr>
         <w:lastRenderedPageBreak/>
         <w:drawing>
-          <wp:inline distT="0" distB="0" distL="0" distR="0" wp14:anchorId="0067D72A" wp14:editId="2AB60C19">
-            <wp:extent cx="3886742" cy="2648320"/>
+          <wp:inline distT="0" distB="0" distL="0" distR="0" wp14:anchorId="0067D72A" wp14:editId="72A6330F">
+            <wp:extent cx="4766884" cy="3248025"/>
             <wp:effectExtent l="0" t="0" r="0" b="0"/>
             <wp:docPr id="6" name="Picture 6"/>
             <wp:cNvGraphicFramePr>
@@ -1053,7 +1141,7 @@
                   <pic:spPr>
                     <a:xfrm>
                       <a:off x="0" y="0"/>
-                      <a:ext cx="3886742" cy="2648320"/>
+                      <a:ext cx="4783658" cy="3259454"/>
                     </a:xfrm>
                     <a:prstGeom prst="rect">
                       <a:avLst/>
@@ -1089,6 +1177,30 @@
           <w:sz w:val="24"/>
           <w:szCs w:val="24"/>
         </w:rPr>
+        <w:t xml:space="preserve"> we </w:t>
+      </w:r>
+      <w:r>
+        <w:rPr>
+          <w:rFonts w:ascii="Times New Roman" w:hAnsi="Times New Roman" w:cs="Times New Roman"/>
+          <w:sz w:val="24"/>
+          <w:szCs w:val="24"/>
+        </w:rPr>
+        <w:t>see</w:t>
+      </w:r>
+      <w:r>
+        <w:rPr>
+          <w:rFonts w:ascii="Times New Roman" w:hAnsi="Times New Roman" w:cs="Times New Roman"/>
+          <w:sz w:val="24"/>
+          <w:szCs w:val="24"/>
+        </w:rPr>
+        <w:t xml:space="preserve"> several movies being made for somewhat unreasonably small budgets.  Like a 90-minute film with a budget of $3. </w:t>
+      </w:r>
+      <w:r>
+        <w:rPr>
+          <w:rFonts w:ascii="Times New Roman" w:hAnsi="Times New Roman" w:cs="Times New Roman"/>
+          <w:sz w:val="24"/>
+          <w:szCs w:val="24"/>
+        </w:rPr>
         <w:t xml:space="preserve"> </w:t>
       </w:r>
       <w:r>
@@ -1097,38 +1209,6 @@
           <w:sz w:val="24"/>
           <w:szCs w:val="24"/>
         </w:rPr>
-        <w:t xml:space="preserve">we </w:t>
-      </w:r>
-      <w:r>
-        <w:rPr>
-          <w:rFonts w:ascii="Times New Roman" w:hAnsi="Times New Roman" w:cs="Times New Roman"/>
-          <w:sz w:val="24"/>
-          <w:szCs w:val="24"/>
-        </w:rPr>
-        <w:t>see</w:t>
-      </w:r>
-      <w:r>
-        <w:rPr>
-          <w:rFonts w:ascii="Times New Roman" w:hAnsi="Times New Roman" w:cs="Times New Roman"/>
-          <w:sz w:val="24"/>
-          <w:szCs w:val="24"/>
-        </w:rPr>
-        <w:t xml:space="preserve"> several movies being made for somewhat unreasonably small budgets.  Like a 90-minute film with a budget of $3. </w:t>
-      </w:r>
-      <w:r>
-        <w:rPr>
-          <w:rFonts w:ascii="Times New Roman" w:hAnsi="Times New Roman" w:cs="Times New Roman"/>
-          <w:sz w:val="24"/>
-          <w:szCs w:val="24"/>
-        </w:rPr>
-        <w:t xml:space="preserve"> </w:t>
-      </w:r>
-      <w:r>
-        <w:rPr>
-          <w:rFonts w:ascii="Times New Roman" w:hAnsi="Times New Roman" w:cs="Times New Roman"/>
-          <w:sz w:val="24"/>
-          <w:szCs w:val="24"/>
-        </w:rPr>
         <w:t>W</w:t>
       </w:r>
       <w:r>
@@ -1177,13 +1257,14 @@
       <w:r>
         <w:rPr>
           <w:rFonts w:ascii="Times New Roman" w:hAnsi="Times New Roman" w:cs="Times New Roman"/>
+          <w:noProof/>
           <w:sz w:val="24"/>
           <w:szCs w:val="24"/>
         </w:rPr>
         <w:drawing>
-          <wp:inline distT="0" distB="0" distL="0" distR="0" wp14:anchorId="341154B1" wp14:editId="17EAE125">
-            <wp:extent cx="3762900" cy="2705478"/>
-            <wp:effectExtent l="0" t="0" r="0" b="0"/>
+          <wp:inline distT="0" distB="0" distL="0" distR="0" wp14:anchorId="341154B1" wp14:editId="6C305D59">
+            <wp:extent cx="4246880" cy="3053453"/>
+            <wp:effectExtent l="0" t="0" r="1270" b="0"/>
             <wp:docPr id="7" name="Picture 7"/>
             <wp:cNvGraphicFramePr>
               <a:graphicFrameLocks xmlns:a="http://schemas.openxmlformats.org/drawingml/2006/main" noChangeAspect="1"/>
@@ -1204,7 +1285,7 @@
                   <pic:spPr>
                     <a:xfrm>
                       <a:off x="0" y="0"/>
-                      <a:ext cx="3762900" cy="2705478"/>
+                      <a:ext cx="4273062" cy="3072277"/>
                     </a:xfrm>
                     <a:prstGeom prst="rect">
                       <a:avLst/>
@@ -1232,6 +1313,7 @@
           <w:sz w:val="24"/>
           <w:szCs w:val="24"/>
         </w:rPr>
+        <w:lastRenderedPageBreak/>
         <w:t>The regression line looks fairly flat, so we quickly computed the correlation between budget and average rating for a correlation of 0.283.</w:t>
       </w:r>
     </w:p>
@@ -1240,35 +1322,590 @@
         <w:spacing w:line="480" w:lineRule="auto"/>
         <w:rPr>
           <w:rFonts w:ascii="Times New Roman" w:hAnsi="Times New Roman" w:cs="Times New Roman"/>
-          <w:sz w:val="24"/>
-          <w:szCs w:val="24"/>
-        </w:rPr>
-      </w:pPr>
-    </w:p>
-    <w:p>
-      <w:pPr>
-        <w:spacing w:line="480" w:lineRule="auto"/>
-        <w:rPr>
-          <w:rFonts w:ascii="Times New Roman" w:hAnsi="Times New Roman" w:cs="Times New Roman"/>
-          <w:sz w:val="24"/>
-          <w:szCs w:val="24"/>
-        </w:rPr>
-      </w:pPr>
-      <w:r>
-        <w:rPr>
-          <w:rFonts w:ascii="Times New Roman" w:hAnsi="Times New Roman" w:cs="Times New Roman"/>
-          <w:sz w:val="24"/>
-          <w:szCs w:val="24"/>
-        </w:rPr>
-        <w:t>In summary, it appears the only really consistent way to get a highly-rated movie on IMDb is to have a top-rated director for your movie</w:t>
-      </w:r>
-      <w:r>
-        <w:rPr>
-          <w:rFonts w:ascii="Times New Roman" w:hAnsi="Times New Roman" w:cs="Times New Roman"/>
-          <w:sz w:val="24"/>
-          <w:szCs w:val="24"/>
-        </w:rPr>
-        <w:t>, and avoid Horror genre.</w:t>
+          <w:b/>
+          <w:bCs/>
+          <w:sz w:val="24"/>
+          <w:szCs w:val="24"/>
+        </w:rPr>
+      </w:pPr>
+      <w:r>
+        <w:rPr>
+          <w:rFonts w:ascii="Times New Roman" w:hAnsi="Times New Roman" w:cs="Times New Roman"/>
+          <w:b/>
+          <w:bCs/>
+          <w:sz w:val="24"/>
+          <w:szCs w:val="24"/>
+        </w:rPr>
+        <w:t>Prediction:</w:t>
+      </w:r>
+    </w:p>
+    <w:p>
+      <w:pPr>
+        <w:spacing w:line="480" w:lineRule="auto"/>
+        <w:rPr>
+          <w:rFonts w:ascii="Times New Roman" w:hAnsi="Times New Roman" w:cs="Times New Roman"/>
+          <w:sz w:val="24"/>
+          <w:szCs w:val="24"/>
+        </w:rPr>
+      </w:pPr>
+      <w:r>
+        <w:rPr>
+          <w:rFonts w:ascii="Times New Roman" w:hAnsi="Times New Roman" w:cs="Times New Roman"/>
+          <w:b/>
+          <w:bCs/>
+          <w:sz w:val="24"/>
+          <w:szCs w:val="24"/>
+        </w:rPr>
+        <w:tab/>
+      </w:r>
+      <w:r>
+        <w:rPr>
+          <w:rFonts w:ascii="Times New Roman" w:hAnsi="Times New Roman" w:cs="Times New Roman"/>
+          <w:sz w:val="24"/>
+          <w:szCs w:val="24"/>
+        </w:rPr>
+        <w:t xml:space="preserve">We </w:t>
+      </w:r>
+      <w:r>
+        <w:rPr>
+          <w:rFonts w:ascii="Times New Roman" w:hAnsi="Times New Roman" w:cs="Times New Roman"/>
+          <w:sz w:val="24"/>
+          <w:szCs w:val="24"/>
+        </w:rPr>
+        <w:t xml:space="preserve">first looked at how adjusted budget and genre would affect the average rating. In order to solve this, we created a linear regression model. We dropped the null values, created dummy variables for genre and did a 70-30 train test split. Once all the data </w:t>
+      </w:r>
+      <w:r>
+        <w:rPr>
+          <w:rFonts w:ascii="Times New Roman" w:hAnsi="Times New Roman" w:cs="Times New Roman"/>
+          <w:sz w:val="24"/>
+          <w:szCs w:val="24"/>
+        </w:rPr>
+        <w:t>preprocessing</w:t>
+      </w:r>
+      <w:r>
+        <w:rPr>
+          <w:rFonts w:ascii="Times New Roman" w:hAnsi="Times New Roman" w:cs="Times New Roman"/>
+          <w:sz w:val="24"/>
+          <w:szCs w:val="24"/>
+        </w:rPr>
+        <w:t xml:space="preserve"> was completed, we implemented the linear regression model on the training data. We </w:t>
+      </w:r>
+      <w:r>
+        <w:rPr>
+          <w:rFonts w:ascii="Times New Roman" w:hAnsi="Times New Roman" w:cs="Times New Roman"/>
+          <w:sz w:val="24"/>
+          <w:szCs w:val="24"/>
+        </w:rPr>
+        <w:t>first how well the model the training data. We saw the r-squared value was 0.283, which says that our</w:t>
+      </w:r>
+      <w:r>
+        <w:rPr>
+          <w:rFonts w:ascii="Times New Roman" w:hAnsi="Times New Roman" w:cs="Times New Roman"/>
+          <w:sz w:val="24"/>
+          <w:szCs w:val="24"/>
+        </w:rPr>
+        <w:t xml:space="preserve"> model</w:t>
+      </w:r>
+      <w:r>
+        <w:rPr>
+          <w:rFonts w:ascii="Times New Roman" w:hAnsi="Times New Roman" w:cs="Times New Roman"/>
+          <w:sz w:val="24"/>
+          <w:szCs w:val="24"/>
+        </w:rPr>
+        <w:t xml:space="preserve"> </w:t>
+      </w:r>
+      <w:r>
+        <w:rPr>
+          <w:rFonts w:ascii="Times New Roman" w:hAnsi="Times New Roman" w:cs="Times New Roman"/>
+          <w:sz w:val="24"/>
+          <w:szCs w:val="24"/>
+        </w:rPr>
+        <w:t>only</w:t>
+      </w:r>
+      <w:r>
+        <w:rPr>
+          <w:rFonts w:ascii="Times New Roman" w:hAnsi="Times New Roman" w:cs="Times New Roman"/>
+          <w:sz w:val="24"/>
+          <w:szCs w:val="24"/>
+        </w:rPr>
+        <w:t xml:space="preserve"> explained about 28% of the variance. It is not great but it is something we can </w:t>
+      </w:r>
+      <w:r>
+        <w:rPr>
+          <w:rFonts w:ascii="Times New Roman" w:hAnsi="Times New Roman" w:cs="Times New Roman"/>
+          <w:sz w:val="24"/>
+          <w:szCs w:val="24"/>
+        </w:rPr>
+        <w:t>try the model</w:t>
+      </w:r>
+      <w:r>
+        <w:rPr>
+          <w:rFonts w:ascii="Times New Roman" w:hAnsi="Times New Roman" w:cs="Times New Roman"/>
+          <w:sz w:val="24"/>
+          <w:szCs w:val="24"/>
+        </w:rPr>
+        <w:t xml:space="preserve"> out on the test data.</w:t>
+      </w:r>
+    </w:p>
+    <w:p>
+      <w:pPr>
+        <w:spacing w:line="480" w:lineRule="auto"/>
+        <w:jc w:val="center"/>
+        <w:rPr>
+          <w:rFonts w:ascii="Times New Roman" w:hAnsi="Times New Roman" w:cs="Times New Roman"/>
+          <w:sz w:val="24"/>
+          <w:szCs w:val="24"/>
+        </w:rPr>
+      </w:pPr>
+      <w:r>
+        <w:rPr>
+          <w:noProof/>
+        </w:rPr>
+        <w:drawing>
+          <wp:inline distT="0" distB="0" distL="0" distR="0" wp14:anchorId="0FF4066B" wp14:editId="78DAE446">
+            <wp:extent cx="5943600" cy="1752600"/>
+            <wp:effectExtent l="0" t="0" r="0" b="0"/>
+            <wp:docPr id="3" name="Picture 3"/>
+            <wp:cNvGraphicFramePr>
+              <a:graphicFrameLocks xmlns:a="http://schemas.openxmlformats.org/drawingml/2006/main" noChangeAspect="1"/>
+            </wp:cNvGraphicFramePr>
+            <a:graphic xmlns:a="http://schemas.openxmlformats.org/drawingml/2006/main">
+              <a:graphicData uri="http://schemas.openxmlformats.org/drawingml/2006/picture">
+                <pic:pic xmlns:pic="http://schemas.openxmlformats.org/drawingml/2006/picture">
+                  <pic:nvPicPr>
+                    <pic:cNvPr id="1" name=""/>
+                    <pic:cNvPicPr/>
+                  </pic:nvPicPr>
+                  <pic:blipFill>
+                    <a:blip r:embed="rId9"/>
+                    <a:stretch>
+                      <a:fillRect/>
+                    </a:stretch>
+                  </pic:blipFill>
+                  <pic:spPr>
+                    <a:xfrm>
+                      <a:off x="0" y="0"/>
+                      <a:ext cx="5943600" cy="1752600"/>
+                    </a:xfrm>
+                    <a:prstGeom prst="rect">
+                      <a:avLst/>
+                    </a:prstGeom>
+                  </pic:spPr>
+                </pic:pic>
+              </a:graphicData>
+            </a:graphic>
+          </wp:inline>
+        </w:drawing>
+      </w:r>
+    </w:p>
+    <w:p>
+      <w:pPr>
+        <w:spacing w:line="480" w:lineRule="auto"/>
+        <w:rPr>
+          <w:rFonts w:ascii="Times New Roman" w:hAnsi="Times New Roman" w:cs="Times New Roman"/>
+          <w:sz w:val="24"/>
+          <w:szCs w:val="24"/>
+        </w:rPr>
+      </w:pPr>
+      <w:r>
+        <w:rPr>
+          <w:rFonts w:ascii="Times New Roman" w:hAnsi="Times New Roman" w:cs="Times New Roman"/>
+          <w:sz w:val="24"/>
+          <w:szCs w:val="24"/>
+        </w:rPr>
+        <w:t>These are our results of how well our model fits the training data. It gives you some nice statistics to assess to your model further.</w:t>
+      </w:r>
+    </w:p>
+    <w:p>
+      <w:pPr>
+        <w:spacing w:line="480" w:lineRule="auto"/>
+        <w:rPr>
+          <w:rFonts w:ascii="Times New Roman" w:hAnsi="Times New Roman" w:cs="Times New Roman"/>
+          <w:sz w:val="24"/>
+          <w:szCs w:val="24"/>
+        </w:rPr>
+      </w:pPr>
+      <w:r>
+        <w:rPr>
+          <w:rFonts w:ascii="Times New Roman" w:hAnsi="Times New Roman" w:cs="Times New Roman"/>
+          <w:sz w:val="24"/>
+          <w:szCs w:val="24"/>
+        </w:rPr>
+        <w:t xml:space="preserve"> </w:t>
+      </w:r>
+      <w:r>
+        <w:rPr>
+          <w:rFonts w:ascii="Times New Roman" w:hAnsi="Times New Roman" w:cs="Times New Roman"/>
+          <w:sz w:val="24"/>
+          <w:szCs w:val="24"/>
+        </w:rPr>
+        <w:t xml:space="preserve">First, we get our predicted values from using our test data on the model generated from the training data. Afterwards we evaluate how it does </w:t>
+      </w:r>
+      <w:r>
+        <w:rPr>
+          <w:rFonts w:ascii="Times New Roman" w:hAnsi="Times New Roman" w:cs="Times New Roman"/>
+          <w:sz w:val="24"/>
+          <w:szCs w:val="24"/>
+        </w:rPr>
+        <w:t>compare</w:t>
+      </w:r>
+      <w:r>
+        <w:rPr>
+          <w:rFonts w:ascii="Times New Roman" w:hAnsi="Times New Roman" w:cs="Times New Roman"/>
+          <w:sz w:val="24"/>
+          <w:szCs w:val="24"/>
+        </w:rPr>
+        <w:t xml:space="preserve"> to our actual values by calculating the root mean squared error. We get a value of 1.279 which means on average we are off by 1.279 rating scores. </w:t>
+      </w:r>
+    </w:p>
+    <w:p>
+      <w:pPr>
+        <w:spacing w:line="480" w:lineRule="auto"/>
+        <w:rPr>
+          <w:rFonts w:ascii="Times New Roman" w:hAnsi="Times New Roman" w:cs="Times New Roman"/>
+          <w:sz w:val="24"/>
+          <w:szCs w:val="24"/>
+        </w:rPr>
+      </w:pPr>
+      <w:r>
+        <w:rPr>
+          <w:noProof/>
+        </w:rPr>
+        <w:lastRenderedPageBreak/>
+        <w:drawing>
+          <wp:inline distT="0" distB="0" distL="0" distR="0" wp14:anchorId="7A266E01" wp14:editId="2F572449">
+            <wp:extent cx="3524250" cy="2543175"/>
+            <wp:effectExtent l="0" t="0" r="0" b="9525"/>
+            <wp:docPr id="2" name="Picture 2"/>
+            <wp:cNvGraphicFramePr>
+              <a:graphicFrameLocks xmlns:a="http://schemas.openxmlformats.org/drawingml/2006/main" noChangeAspect="1"/>
+            </wp:cNvGraphicFramePr>
+            <a:graphic xmlns:a="http://schemas.openxmlformats.org/drawingml/2006/main">
+              <a:graphicData uri="http://schemas.openxmlformats.org/drawingml/2006/picture">
+                <pic:pic xmlns:pic="http://schemas.openxmlformats.org/drawingml/2006/picture">
+                  <pic:nvPicPr>
+                    <pic:cNvPr id="1" name=""/>
+                    <pic:cNvPicPr/>
+                  </pic:nvPicPr>
+                  <pic:blipFill>
+                    <a:blip r:embed="rId10"/>
+                    <a:stretch>
+                      <a:fillRect/>
+                    </a:stretch>
+                  </pic:blipFill>
+                  <pic:spPr>
+                    <a:xfrm>
+                      <a:off x="0" y="0"/>
+                      <a:ext cx="3524250" cy="2543175"/>
+                    </a:xfrm>
+                    <a:prstGeom prst="rect">
+                      <a:avLst/>
+                    </a:prstGeom>
+                  </pic:spPr>
+                </pic:pic>
+              </a:graphicData>
+            </a:graphic>
+          </wp:inline>
+        </w:drawing>
+      </w:r>
+      <w:r>
+        <w:rPr>
+          <w:rFonts w:ascii="Times New Roman" w:hAnsi="Times New Roman" w:cs="Times New Roman"/>
+          <w:sz w:val="24"/>
+          <w:szCs w:val="24"/>
+        </w:rPr>
+        <w:tab/>
+      </w:r>
+    </w:p>
+    <w:p>
+      <w:pPr>
+        <w:spacing w:line="480" w:lineRule="auto"/>
+        <w:rPr>
+          <w:rFonts w:ascii="Times New Roman" w:hAnsi="Times New Roman" w:cs="Times New Roman"/>
+          <w:sz w:val="24"/>
+          <w:szCs w:val="24"/>
+        </w:rPr>
+      </w:pPr>
+      <w:r>
+        <w:rPr>
+          <w:rFonts w:ascii="Times New Roman" w:hAnsi="Times New Roman" w:cs="Times New Roman"/>
+          <w:sz w:val="24"/>
+          <w:szCs w:val="24"/>
+        </w:rPr>
+        <w:t>This plot is an illustration of the predicted values versus the actual average rating in our test data.</w:t>
+      </w:r>
+    </w:p>
+    <w:p>
+      <w:pPr>
+        <w:spacing w:line="480" w:lineRule="auto"/>
+        <w:rPr>
+          <w:rFonts w:ascii="Times New Roman" w:hAnsi="Times New Roman" w:cs="Times New Roman"/>
+          <w:sz w:val="24"/>
+          <w:szCs w:val="24"/>
+        </w:rPr>
+      </w:pPr>
+    </w:p>
+    <w:p>
+      <w:pPr>
+        <w:spacing w:line="480" w:lineRule="auto"/>
+        <w:rPr>
+          <w:rFonts w:ascii="Times New Roman" w:hAnsi="Times New Roman" w:cs="Times New Roman"/>
+          <w:sz w:val="24"/>
+          <w:szCs w:val="24"/>
+        </w:rPr>
+      </w:pPr>
+      <w:r>
+        <w:rPr>
+          <w:rFonts w:ascii="Times New Roman" w:hAnsi="Times New Roman" w:cs="Times New Roman"/>
+          <w:sz w:val="24"/>
+          <w:szCs w:val="24"/>
+        </w:rPr>
+        <w:tab/>
+        <w:t>We wanted to see if we can improve ou</w:t>
+      </w:r>
+      <w:r>
+        <w:rPr>
+          <w:rFonts w:ascii="Times New Roman" w:hAnsi="Times New Roman" w:cs="Times New Roman"/>
+          <w:sz w:val="24"/>
+          <w:szCs w:val="24"/>
+        </w:rPr>
+        <w:t>r model more by adding in the top 100 directors and if it lowers our root square mean error. Our process was fairly similar to before we just added some more dummy variables for directors. Here is how well it fitted on our training data:</w:t>
+      </w:r>
+    </w:p>
+    <w:p>
+      <w:pPr>
+        <w:spacing w:line="480" w:lineRule="auto"/>
+        <w:jc w:val="center"/>
+        <w:rPr>
+          <w:rFonts w:ascii="Times New Roman" w:hAnsi="Times New Roman" w:cs="Times New Roman"/>
+          <w:sz w:val="24"/>
+          <w:szCs w:val="24"/>
+        </w:rPr>
+      </w:pPr>
+      <w:r>
+        <w:rPr>
+          <w:noProof/>
+        </w:rPr>
+        <w:drawing>
+          <wp:inline distT="0" distB="0" distL="0" distR="0" wp14:anchorId="21E3C28C" wp14:editId="6C2625CC">
+            <wp:extent cx="6348138" cy="1943100"/>
+            <wp:effectExtent l="0" t="0" r="0" b="0"/>
+            <wp:docPr id="9" name="Picture 9"/>
+            <wp:cNvGraphicFramePr>
+              <a:graphicFrameLocks xmlns:a="http://schemas.openxmlformats.org/drawingml/2006/main" noChangeAspect="1"/>
+            </wp:cNvGraphicFramePr>
+            <a:graphic xmlns:a="http://schemas.openxmlformats.org/drawingml/2006/main">
+              <a:graphicData uri="http://schemas.openxmlformats.org/drawingml/2006/picture">
+                <pic:pic xmlns:pic="http://schemas.openxmlformats.org/drawingml/2006/picture">
+                  <pic:nvPicPr>
+                    <pic:cNvPr id="1" name=""/>
+                    <pic:cNvPicPr/>
+                  </pic:nvPicPr>
+                  <pic:blipFill>
+                    <a:blip r:embed="rId11"/>
+                    <a:stretch>
+                      <a:fillRect/>
+                    </a:stretch>
+                  </pic:blipFill>
+                  <pic:spPr>
+                    <a:xfrm>
+                      <a:off x="0" y="0"/>
+                      <a:ext cx="6348329" cy="1943158"/>
+                    </a:xfrm>
+                    <a:prstGeom prst="rect">
+                      <a:avLst/>
+                    </a:prstGeom>
+                  </pic:spPr>
+                </pic:pic>
+              </a:graphicData>
+            </a:graphic>
+          </wp:inline>
+        </w:drawing>
+      </w:r>
+    </w:p>
+    <w:p>
+      <w:pPr>
+        <w:spacing w:line="480" w:lineRule="auto"/>
+        <w:rPr>
+          <w:rFonts w:ascii="Times New Roman" w:hAnsi="Times New Roman" w:cs="Times New Roman"/>
+          <w:sz w:val="24"/>
+          <w:szCs w:val="24"/>
+        </w:rPr>
+      </w:pPr>
+      <w:r>
+        <w:rPr>
+          <w:rFonts w:ascii="Times New Roman" w:hAnsi="Times New Roman" w:cs="Times New Roman"/>
+          <w:sz w:val="24"/>
+          <w:szCs w:val="24"/>
+        </w:rPr>
+        <w:t xml:space="preserve">This model does not fit as well, but we have less data in this case so the variation would be bigger in this case. We know apply the same prediction method we did before root mean square error .459, which is definitely an improvement. </w:t>
+      </w:r>
+    </w:p>
+    <w:p>
+      <w:pPr>
+        <w:spacing w:line="480" w:lineRule="auto"/>
+        <w:jc w:val="center"/>
+        <w:rPr>
+          <w:rFonts w:ascii="Times New Roman" w:hAnsi="Times New Roman" w:cs="Times New Roman"/>
+          <w:sz w:val="24"/>
+          <w:szCs w:val="24"/>
+        </w:rPr>
+      </w:pPr>
+      <w:r>
+        <w:rPr>
+          <w:noProof/>
+        </w:rPr>
+        <w:lastRenderedPageBreak/>
+        <w:drawing>
+          <wp:inline distT="0" distB="0" distL="0" distR="0" wp14:anchorId="33A85399" wp14:editId="5B9BE4E7">
+            <wp:extent cx="3619500" cy="2514600"/>
+            <wp:effectExtent l="0" t="0" r="0" b="0"/>
+            <wp:docPr id="10" name="Picture 10"/>
+            <wp:cNvGraphicFramePr>
+              <a:graphicFrameLocks xmlns:a="http://schemas.openxmlformats.org/drawingml/2006/main" noChangeAspect="1"/>
+            </wp:cNvGraphicFramePr>
+            <a:graphic xmlns:a="http://schemas.openxmlformats.org/drawingml/2006/main">
+              <a:graphicData uri="http://schemas.openxmlformats.org/drawingml/2006/picture">
+                <pic:pic xmlns:pic="http://schemas.openxmlformats.org/drawingml/2006/picture">
+                  <pic:nvPicPr>
+                    <pic:cNvPr id="1" name=""/>
+                    <pic:cNvPicPr/>
+                  </pic:nvPicPr>
+                  <pic:blipFill>
+                    <a:blip r:embed="rId12"/>
+                    <a:stretch>
+                      <a:fillRect/>
+                    </a:stretch>
+                  </pic:blipFill>
+                  <pic:spPr>
+                    <a:xfrm>
+                      <a:off x="0" y="0"/>
+                      <a:ext cx="3619500" cy="2514600"/>
+                    </a:xfrm>
+                    <a:prstGeom prst="rect">
+                      <a:avLst/>
+                    </a:prstGeom>
+                  </pic:spPr>
+                </pic:pic>
+              </a:graphicData>
+            </a:graphic>
+          </wp:inline>
+        </w:drawing>
+      </w:r>
+    </w:p>
+    <w:p>
+      <w:pPr>
+        <w:spacing w:line="480" w:lineRule="auto"/>
+        <w:jc w:val="center"/>
+        <w:rPr>
+          <w:rFonts w:ascii="Times New Roman" w:hAnsi="Times New Roman" w:cs="Times New Roman"/>
+          <w:sz w:val="24"/>
+          <w:szCs w:val="24"/>
+        </w:rPr>
+      </w:pPr>
+      <w:r>
+        <w:rPr>
+          <w:rFonts w:ascii="Times New Roman" w:hAnsi="Times New Roman" w:cs="Times New Roman"/>
+          <w:sz w:val="24"/>
+          <w:szCs w:val="24"/>
+        </w:rPr>
+        <w:t xml:space="preserve">As we can see there is a significant </w:t>
+      </w:r>
+      <w:r>
+        <w:rPr>
+          <w:rFonts w:ascii="Times New Roman" w:hAnsi="Times New Roman" w:cs="Times New Roman"/>
+          <w:sz w:val="24"/>
+          <w:szCs w:val="24"/>
+        </w:rPr>
+        <w:t>smaller</w:t>
+      </w:r>
+      <w:r>
+        <w:rPr>
+          <w:rFonts w:ascii="Times New Roman" w:hAnsi="Times New Roman" w:cs="Times New Roman"/>
+          <w:sz w:val="24"/>
+          <w:szCs w:val="24"/>
+        </w:rPr>
+        <w:t xml:space="preserve"> </w:t>
+      </w:r>
+      <w:r>
+        <w:rPr>
+          <w:rFonts w:ascii="Times New Roman" w:hAnsi="Times New Roman" w:cs="Times New Roman"/>
+          <w:sz w:val="24"/>
+          <w:szCs w:val="24"/>
+        </w:rPr>
+        <w:t>number</w:t>
+      </w:r>
+      <w:r>
+        <w:rPr>
+          <w:rFonts w:ascii="Times New Roman" w:hAnsi="Times New Roman" w:cs="Times New Roman"/>
+          <w:sz w:val="24"/>
+          <w:szCs w:val="24"/>
+        </w:rPr>
+        <w:t xml:space="preserve"> of movies that are shown because there are less directors. Even though the model seems better we might be adding too much bias.</w:t>
+      </w:r>
+    </w:p>
+    <w:p>
+      <w:pPr>
+        <w:spacing w:line="480" w:lineRule="auto"/>
+        <w:rPr>
+          <w:rFonts w:ascii="Times New Roman" w:hAnsi="Times New Roman" w:cs="Times New Roman"/>
+          <w:b/>
+          <w:bCs/>
+          <w:sz w:val="24"/>
+          <w:szCs w:val="24"/>
+        </w:rPr>
+      </w:pPr>
+      <w:r>
+        <w:rPr>
+          <w:rFonts w:ascii="Times New Roman" w:hAnsi="Times New Roman" w:cs="Times New Roman"/>
+          <w:b/>
+          <w:bCs/>
+          <w:sz w:val="24"/>
+          <w:szCs w:val="24"/>
+        </w:rPr>
+        <w:t>Next Steps:</w:t>
+      </w:r>
+    </w:p>
+    <w:p>
+      <w:pPr>
+        <w:spacing w:line="480" w:lineRule="auto"/>
+        <w:rPr>
+          <w:rFonts w:ascii="Times New Roman" w:hAnsi="Times New Roman" w:cs="Times New Roman"/>
+          <w:sz w:val="24"/>
+          <w:szCs w:val="24"/>
+        </w:rPr>
+      </w:pPr>
+      <w:r>
+        <w:rPr>
+          <w:rFonts w:ascii="Times New Roman" w:hAnsi="Times New Roman" w:cs="Times New Roman"/>
+          <w:sz w:val="24"/>
+          <w:szCs w:val="24"/>
+        </w:rPr>
+        <w:tab/>
+      </w:r>
+      <w:r>
+        <w:rPr>
+          <w:rFonts w:ascii="Times New Roman" w:hAnsi="Times New Roman" w:cs="Times New Roman"/>
+          <w:sz w:val="24"/>
+          <w:szCs w:val="24"/>
+        </w:rPr>
+        <w:t xml:space="preserve">In the future we might want to look at ways to reduce the dimensions by using principal component analysis or singular value decomposition, in order to see if we can use all the directors. The problem we have if we include all </w:t>
+      </w:r>
+      <w:r>
+        <w:rPr>
+          <w:rFonts w:ascii="Times New Roman" w:hAnsi="Times New Roman" w:cs="Times New Roman"/>
+          <w:sz w:val="24"/>
+          <w:szCs w:val="24"/>
+        </w:rPr>
+        <w:t>directors,</w:t>
+      </w:r>
+      <w:r>
+        <w:rPr>
+          <w:rFonts w:ascii="Times New Roman" w:hAnsi="Times New Roman" w:cs="Times New Roman"/>
+          <w:sz w:val="24"/>
+          <w:szCs w:val="24"/>
+        </w:rPr>
+        <w:t xml:space="preserve"> we would have a matrix that is too large and would take days to run an algorithm. Also, we might try to include some other variables that are present in our dataset.  </w:t>
       </w:r>
     </w:p>
     <w:sectPr>
@@ -1404,6 +2041,7 @@
     <w:lsdException w:name="HTML Sample" w:semiHidden="1" w:unhideWhenUsed="1"/>
     <w:lsdException w:name="HTML Typewriter" w:semiHidden="1" w:unhideWhenUsed="1"/>
     <w:lsdException w:name="HTML Variable" w:semiHidden="1" w:unhideWhenUsed="1"/>
+    <w:lsdException w:name="Normal Table" w:semiHidden="1" w:unhideWhenUsed="1"/>
     <w:lsdException w:name="annotation subject" w:semiHidden="1" w:unhideWhenUsed="1"/>
     <w:lsdException w:name="No List" w:semiHidden="1" w:unhideWhenUsed="1"/>
     <w:lsdException w:name="Outline List 1" w:semiHidden="1" w:unhideWhenUsed="1"/>
@@ -1450,8 +2088,10 @@
     <w:lsdException w:name="Table Subtle 2" w:semiHidden="1" w:unhideWhenUsed="1"/>
     <w:lsdException w:name="Table Web 1" w:semiHidden="1" w:unhideWhenUsed="1"/>
     <w:lsdException w:name="Table Web 2" w:semiHidden="1" w:unhideWhenUsed="1"/>
+    <w:lsdException w:name="Table Web 3" w:semiHidden="1" w:unhideWhenUsed="1"/>
     <w:lsdException w:name="Balloon Text" w:semiHidden="1" w:unhideWhenUsed="1"/>
     <w:lsdException w:name="Table Grid" w:uiPriority="39"/>
+    <w:lsdException w:name="Table Theme" w:semiHidden="1" w:unhideWhenUsed="1"/>
     <w:lsdException w:name="Placeholder Text" w:semiHidden="1"/>
     <w:lsdException w:name="No Spacing" w:uiPriority="1" w:qFormat="1"/>
     <w:lsdException w:name="Light Shading" w:uiPriority="60"/>

</xml_diff>